<commit_message>
Arquivo novo do código resumido
</commit_message>
<xml_diff>
--- a/g6ia-excap2-20212.docx
+++ b/g6ia-excap2-20212.docx
@@ -58,38 +58,46 @@
       <style:paragraph-properties fo:margin-top="0.005cm" fo:margin-bottom="0.247cm" loext:contextual-spacing="false"/>
       <style:text-properties style:font-name="Times New Roman" fo:font-weight="bold" style:font-weight-asian="bold"/>
     </style:style>
-    <style:style style:name="P9" style:family="paragraph" style:parent-style-name="Standard" style:master-page-name="Standard">
+    <style:style style:name="P9" style:family="paragraph" style:parent-style-name="Standard">
+      <style:paragraph-properties fo:margin-left="3.607cm" fo:margin-right="3.609cm" fo:text-align="center" style:justify-single-word="false" fo:text-indent="0cm" style:auto-text-indent="false"/>
+      <style:text-properties style:font-name="Times New Roman" fo:font-weight="bold" style:font-weight-asian="bold"/>
+    </style:style>
+    <style:style style:name="P10" style:family="paragraph" style:parent-style-name="Standard">
+      <style:paragraph-properties fo:margin-left="3.607cm" fo:margin-right="3.607cm" fo:text-align="center" style:justify-single-word="false" fo:text-indent="0cm" style:auto-text-indent="false"/>
+      <style:text-properties officeooo:paragraph-rsid="000b1771"/>
+    </style:style>
+    <style:style style:name="P11" style:family="paragraph" style:parent-style-name="Standard">
+      <style:paragraph-properties fo:margin-left="6.884cm" fo:margin-right="6.886cm" fo:text-align="center" style:justify-single-word="false" fo:text-indent="0cm" style:auto-text-indent="false"/>
+      <style:text-properties style:font-name="Times New Roman" fo:font-weight="bold" style:font-weight-asian="bold"/>
+    </style:style>
+    <style:style style:name="P12" style:family="paragraph" style:parent-style-name="Standard">
+      <style:paragraph-properties fo:line-height="150%"/>
+    </style:style>
+    <style:style style:name="P13" style:family="paragraph" style:parent-style-name="Standard" style:master-page-name="Standard">
       <style:paragraph-properties fo:margin-left="3.607cm" fo:margin-right="3.609cm" fo:margin-top="0.092cm" fo:margin-bottom="0cm" loext:contextual-spacing="false" fo:line-height="100%" fo:text-align="center" style:justify-single-word="false" fo:text-indent="0cm" style:auto-text-indent="false" style:page-number="auto"/>
       <style:text-properties officeooo:paragraph-rsid="000b1771"/>
     </style:style>
-    <style:style style:name="P10" style:family="paragraph" style:parent-style-name="Standard">
-      <style:paragraph-properties fo:margin-left="3.607cm" fo:margin-right="3.609cm" fo:text-align="center" style:justify-single-word="false" fo:text-indent="0cm" style:auto-text-indent="false"/>
-      <style:text-properties style:font-name="Times New Roman" fo:font-weight="bold" style:font-weight-asian="bold"/>
-    </style:style>
-    <style:style style:name="P11" style:family="paragraph" style:parent-style-name="Standard">
-      <style:paragraph-properties fo:margin-left="3.607cm" fo:margin-right="3.607cm" fo:text-align="center" style:justify-single-word="false" fo:text-indent="0cm" style:auto-text-indent="false"/>
-      <style:text-properties officeooo:paragraph-rsid="000b1771"/>
-    </style:style>
-    <style:style style:name="P12" style:family="paragraph" style:parent-style-name="Standard">
-      <style:paragraph-properties fo:margin-left="6.884cm" fo:margin-right="6.886cm" fo:text-align="center" style:justify-single-word="false" fo:text-indent="0cm" style:auto-text-indent="false"/>
-      <style:text-properties style:font-name="Times New Roman" fo:font-weight="bold" style:font-weight-asian="bold"/>
-    </style:style>
-    <style:style style:name="P13" style:family="paragraph" style:parent-style-name="Standard">
-      <style:paragraph-properties fo:line-height="150%"/>
-    </style:style>
     <style:style style:name="P14" style:family="paragraph" style:parent-style-name="Standard" style:list-style-name="WWNum1">
       <style:paragraph-properties fo:line-height="150%"/>
-      <style:text-properties style:font-name="Times New Roman" fo:font-size="14pt" fo:font-weight="bold" style:font-size-asian="14pt" style:font-weight-asian="bold" style:font-name-complex="Arial" style:font-size-complex="14pt" style:font-weight-complex="bold"/>
+      <style:text-properties style:font-name="Times New Roman" fo:font-size="14pt" fo:font-weight="bold" officeooo:rsid="000b1771" officeooo:paragraph-rsid="000b1771" style:font-size-asian="14pt" style:font-weight-asian="bold" style:font-name-complex="Arial" style:font-size-complex="14pt" style:font-weight-complex="bold"/>
     </style:style>
     <style:style style:name="P15" style:family="paragraph" style:parent-style-name="Standard" style:list-style-name="WWNum1">
       <style:paragraph-properties fo:line-height="150%"/>
-      <style:text-properties style:font-name="Times New Roman" fo:font-size="14pt" fo:font-weight="bold" officeooo:rsid="000b1771" officeooo:paragraph-rsid="000b1771" style:font-size-asian="14pt" style:font-weight-asian="bold" style:font-name-complex="Arial" style:font-size-complex="14pt" style:font-weight-complex="bold"/>
+      <style:text-properties style:font-name="Times New Roman" fo:font-size="14pt" fo:font-weight="bold" officeooo:rsid="000bd254" officeooo:paragraph-rsid="000bd254" style:font-size-asian="14pt" style:font-weight-asian="bold" style:font-name-complex="Arial" style:font-size-complex="14pt" style:font-weight-complex="bold"/>
     </style:style>
     <style:style style:name="P16" style:family="paragraph" style:parent-style-name="Standard" style:list-style-name="WWNum1">
       <style:paragraph-properties fo:line-height="150%"/>
-      <style:text-properties style:font-name="Times New Roman" fo:font-size="14pt" fo:font-weight="bold" officeooo:rsid="000bd254" officeooo:paragraph-rsid="000bd254" style:font-size-asian="14pt" style:font-weight-asian="bold" style:font-name-complex="Arial" style:font-size-complex="14pt" style:font-weight-complex="bold"/>
+      <style:text-properties style:font-name="Times New Roman" fo:font-size="14pt" fo:font-weight="bold" style:font-size-asian="14pt" style:font-weight-asian="bold" style:font-name-complex="Arial" style:font-size-complex="14pt" style:font-weight-complex="bold"/>
     </style:style>
     <style:style style:name="P17" style:family="paragraph" style:parent-style-name="Standard" style:list-style-name="WWNum1">
+      <style:paragraph-properties fo:line-height="150%"/>
+      <style:text-properties style:font-name="Times New Roman" fo:font-size="14pt" fo:font-style="normal" fo:font-weight="bold" officeooo:rsid="000b1771" officeooo:paragraph-rsid="000b1771" style:font-size-asian="14pt" style:font-style-asian="normal" style:font-weight-asian="bold" style:font-name-complex="Arial" style:font-size-complex="14pt" style:font-style-complex="normal" style:font-weight-complex="bold"/>
+    </style:style>
+    <style:style style:name="P18" style:family="paragraph" style:parent-style-name="Standard" style:list-style-name="WWNum1">
+      <style:paragraph-properties fo:line-height="150%"/>
+      <style:text-properties style:font-name="Times New Roman" fo:font-size="14pt" fo:font-style="normal" fo:font-weight="bold" officeooo:rsid="000bd254" officeooo:paragraph-rsid="000bd254" style:font-size-asian="14pt" style:font-style-asian="normal" style:font-weight-asian="bold" style:font-name-complex="Arial" style:font-size-complex="14pt" style:font-style-complex="normal" style:font-weight-complex="bold"/>
+    </style:style>
+    <style:style style:name="P19" style:family="paragraph" style:parent-style-name="Standard" style:list-style-name="WWNum1">
       <style:paragraph-properties fo:line-height="150%" fo:break-before="page"/>
       <style:text-properties style:font-name="Times New Roman" fo:font-size="14pt" fo:font-weight="bold" officeooo:rsid="000b1771" officeooo:paragraph-rsid="000b1771" style:font-size-asian="14pt" style:font-weight-asian="bold" style:font-name-complex="Arial" style:font-size-complex="14pt" style:font-weight-complex="bold"/>
     </style:style>
@@ -122,9 +130,6 @@
     </style:style>
     <style:style style:name="T10" style:family="text">
       <style:text-properties fo:font-style="normal" officeooo:rsid="000bd254" style:font-style-asian="normal" style:font-style-complex="normal"/>
-    </style:style>
-    <style:style style:name="T11" style:family="text">
-      <style:text-properties officeooo:rsid="000bd254"/>
     </style:style>
   </office:automatic-styles>
   <office:body>
@@ -137,7 +142,7 @@
         <text:sequence-decl text:display-outline-level="0" text:name="Drawing"/>
         <text:sequence-decl text:display-outline-level="0" text:name="Figure"/>
       </text:sequence-decls>
-      <text:p text:style-name="P9">
+      <text:p text:style-name="P13">
         <text:span text:style-name="T1">FACULDADE </text:span>
         <text:span text:style-name="T2">TECNOLOGICA</text:span>
         <text:span text:style-name="T1"> DO CURSO EM ANALISE E DESENVOLVIMENTO DE SISTEMAS DE CARAPICUÍBA</text:span>
@@ -147,17 +152,17 @@
       <text:p text:style-name="P4"/>
       <text:p text:style-name="P4"/>
       <text:p text:style-name="P5"/>
-      <text:p text:style-name="P10">DANIEL ROSARIO BACHIEGA</text:p>
-      <text:p text:style-name="P10">GLEDSON FRANCISCO DA SILVA</text:p>
-      <text:p text:style-name="P10">GLEICIELE ALVES LOURENÇO</text:p>
-      <text:p text:style-name="P10">GUSTAVO LOPES HOKAMA PEREIRA</text:p>
-      <text:p text:style-name="P10">NILO CHRISTIAN FRANÇA DA SILVA</text:p>
+      <text:p text:style-name="P9">DANIEL ROSARIO BACHIEGA</text:p>
+      <text:p text:style-name="P9">GLEDSON FRANCISCO DA SILVA</text:p>
+      <text:p text:style-name="P9">GLEICIELE ALVES LOURENÇO</text:p>
+      <text:p text:style-name="P9">GUSTAVO LOPES HOKAMA PEREIRA</text:p>
+      <text:p text:style-name="P9">NILO CHRISTIAN FRANÇA DA SILVA</text:p>
       <text:p text:style-name="P6"/>
       <text:p text:style-name="P6"/>
       <text:p text:style-name="P6"/>
       <text:p text:style-name="P6"/>
       <text:p text:style-name="P6"/>
-      <text:p text:style-name="P11">
+      <text:p text:style-name="P10">
         <text:span text:style-name="T3">
           EXERCÍCIOS DE DATASET:
           <text:line-break/>
@@ -178,13 +183,13 @@
       <text:p text:style-name="P1"/>
       <text:p text:style-name="P1"/>
       <text:p text:style-name="P7"/>
-      <text:p text:style-name="P12">CARAPICUÍBA/SP 2021</text:p>
-      <text:list xml:id="list1915226459" text:style-name="WWNum1">
+      <text:p text:style-name="P11">CARAPICUÍBA/SP 2021</text:p>
+      <text:list xml:id="list777506254" text:style-name="WWNum1">
         <text:list-item>
-          <text:p text:style-name="P17">RESPOSTAS</text:p>
+          <text:p text:style-name="P19">RESPOSTAS</text:p>
           <text:list>
             <text:list-item>
-              <text:p text:style-name="P15">
+              <text:p text:style-name="P14">
                 <text:span text:style-name="T9">
                   <text:s/>
                   O que são 
@@ -194,41 +199,33 @@
               </text:p>
               <text:list>
                 <text:list-item>
-                  <text:p text:style-name="P15">
-                    <text:span text:style-name="T9">
-                      <text:s/>
-                      Pandas
-                    </text:span>
-                  </text:p>
-                </text:list-item>
-                <text:list-item>
-                  <text:p text:style-name="P15">
-                    <text:span text:style-name="T9">
-                      <text:s/>
-                      Scikit-Learn
-                    </text:span>
-                  </text:p>
-                </text:list-item>
-                <text:list-item>
-                  <text:p text:style-name="P15">
-                    <text:span text:style-name="T9">
-                      <text:s/>
-                      Tensor Flow
-                    </text:span>
-                  </text:p>
-                </text:list-item>
-                <text:list-item>
-                  <text:p text:style-name="P15">
-                    <text:span text:style-name="T9">
-                      <text:s/>
-                      Keras
-                    </text:span>
+                  <text:p text:style-name="P17">
+                    <text:s/>
+                    Pandas
+                  </text:p>
+                </text:list-item>
+                <text:list-item>
+                  <text:p text:style-name="P17">
+                    <text:s/>
+                    Scikit-Learn
+                  </text:p>
+                </text:list-item>
+                <text:list-item>
+                  <text:p text:style-name="P17">
+                    <text:s/>
+                    Tensor Flow
+                  </text:p>
+                </text:list-item>
+                <text:list-item>
+                  <text:p text:style-name="P17">
+                    <text:s/>
+                    Keras
                   </text:p>
                 </text:list-item>
               </text:list>
             </text:list-item>
             <text:list-item>
-              <text:p text:style-name="P15">
+              <text:p text:style-name="P14">
                 <text:span text:style-name="T9">
                   <text:s/>
                   Replica do código, 
@@ -239,7 +236,7 @@
               </text:p>
             </text:list-item>
             <text:list-item>
-              <text:p text:style-name="P15">
+              <text:p text:style-name="P14">
                 <text:span text:style-name="T9">
                   <text:s/>
                 </text:span>
@@ -248,7 +245,7 @@
               </text:p>
             </text:list-item>
             <text:list-item>
-              <text:p text:style-name="P16">
+              <text:p text:style-name="P15">
                 <text:span text:style-name="T7">
                   <text:s/>
                 </text:span>
@@ -258,58 +255,44 @@
               </text:p>
               <text:list>
                 <text:list-item>
-                  <text:p text:style-name="P16">
-                    <text:span text:style-name="T9">
-                      <text:s/>
-                      Desvio Padrão
-                    </text:span>
-                  </text:p>
-                </text:list-item>
-                <text:list-item>
-                  <text:p text:style-name="P16">
-                    <text:span text:style-name="T9">
-                      <text:s/>
-                      Valor Mínimo
-                    </text:span>
-                  </text:p>
-                </text:list-item>
-                <text:list-item>
-                  <text:p text:style-name="P16">
-                    <text:span text:style-name="T9">
-                      <text:s/>
-                      Valor Máximo
-                    </text:span>
-                  </text:p>
-                </text:list-item>
-                <text:list-item>
-                  <text:p text:style-name="P16">
-                    <text:span text:style-name="T9">
-                      <text:s/>
-                      Quartil
-                    </text:span>
+                  <text:p text:style-name="P18">
+                    <text:s/>
+                    Desvio Padrão
+                  </text:p>
+                </text:list-item>
+                <text:list-item>
+                  <text:p text:style-name="P18">
+                    <text:s/>
+                    Valor Mínimo
+                  </text:p>
+                </text:list-item>
+                <text:list-item>
+                  <text:p text:style-name="P18">
+                    <text:s/>
+                    Valor Máximo
+                  </text:p>
+                </text:list-item>
+                <text:list-item>
+                  <text:p text:style-name="P18">
+                    <text:s/>
+                    Quartil
                   </text:p>
                   <text:list>
                     <text:list-item>
-                      <text:p text:style-name="P16">
-                        <text:span text:style-name="T9">Primeiro</text:span>
-                      </text:p>
+                      <text:p text:style-name="P18">Primeiro</text:p>
                     </text:list-item>
                     <text:list-item>
-                      <text:p text:style-name="P16">
-                        <text:span text:style-name="T9">Segundo - Mediana</text:span>
-                      </text:p>
+                      <text:p text:style-name="P18">Segundo - Mediana</text:p>
                     </text:list-item>
                     <text:list-item>
-                      <text:p text:style-name="P16">
-                        <text:span text:style-name="T9">Terceiro</text:span>
-                      </text:p>
+                      <text:p text:style-name="P18">Terceiro</text:p>
                     </text:list-item>
                   </text:list>
                 </text:list-item>
               </text:list>
             </text:list-item>
             <text:list-item>
-              <text:p text:style-name="P16">
+              <text:p text:style-name="P15">
                 <text:span text:style-name="T9">
                   <text:s/>
                   Informe do número de registros do 
@@ -318,7 +301,7 @@
               </text:p>
             </text:list-item>
             <text:list-item>
-              <text:p text:style-name="P16">
+              <text:p text:style-name="P15">
                 <text:span text:style-name="T7">
                   <text:s/>
                 </text:span>
@@ -326,27 +309,21 @@
               </text:p>
               <text:list>
                 <text:list-item>
-                  <text:p text:style-name="P16">
-                    <text:span text:style-name="T9">
-                      <text:s/>
-                      É possível fazer uma análise de correlação entre dois atributos do dataset?
-                    </text:span>
-                  </text:p>
-                </text:list-item>
-                <text:list-item>
-                  <text:p text:style-name="P16">
-                    <text:span text:style-name="T9">
-                      <text:s/>
-                      Se sim, selecionar dois atributos, calcular e mostrar o valor da correlação. 
-                    </text:span>
-                  </text:p>
-                </text:list-item>
-                <text:list-item>
-                  <text:p text:style-name="P16">
-                    <text:span text:style-name="T9">
-                      <text:s/>
-                      Qual é a interpretação do valor de correlação?
-                    </text:span>
+                  <text:p text:style-name="P18">
+                    <text:s/>
+                    É possível fazer uma análise de correlação entre dois atributos do dataset?
+                  </text:p>
+                </text:list-item>
+                <text:list-item>
+                  <text:p text:style-name="P18">
+                    <text:s/>
+                    Se sim, selecionar dois atributos, calcular e mostrar o valor da correlação. 
+                  </text:p>
+                </text:list-item>
+                <text:list-item>
+                  <text:p text:style-name="P18">
+                    <text:s/>
+                    Qual é a interpretação do valor de correlação?
                   </text:p>
                 </text:list-item>
               </text:list>
@@ -354,10 +331,11 @@
           </text:list>
         </text:list-item>
         <text:list-item>
-          <text:p text:style-name="P14">REFERÊNCIAS BIBLIOGRÁFICAS</text:p>
+          <text:p text:style-name="P16">REFERÊNCIAS BIBLIOGRÁFICAS</text:p>
+          <text:p text:style-name="P16"/>
         </text:list-item>
       </text:list>
-      <text:p text:style-name="P13"/>
+      <text:p text:style-name="P12"/>
     </office:text>
   </office:body>
 </office:document-content>
@@ -368,9 +346,9 @@
   <office:meta>
     <meta:creation-date>2021-08-21T20:21:00</meta:creation-date>
     <dc:language>pt-BR</dc:language>
-    <dc:date>2021-10-31T13:18:31.270791460</dc:date>
-    <meta:editing-cycles>14</meta:editing-cycles>
-    <meta:editing-duration>PT9H8M51S</meta:editing-duration>
+    <dc:date>2021-10-31T20:06:06.837042787</dc:date>
+    <meta:editing-cycles>15</meta:editing-cycles>
+    <meta:editing-duration>PT12H44M22S</meta:editing-duration>
     <meta:generator>LibreOffice/6.4.6.2$Linux_X86_64 LibreOffice_project/40$Build-2</meta:generator>
     <meta:document-statistic meta:table-count="0" meta:image-count="0" meta:object-count="0" meta:page-count="2" meta:paragraph-count="30" meta:word-count="174" meta:character-count="1070" meta:non-whitespace-character-count="929"/>
     <meta:user-defined meta:name="AppVersion">16.0000</meta:user-defined>
@@ -388,8 +366,8 @@
 <office:document-settings xmlns:config="urn:oasis:names:tc:opendocument:xmlns:config:1.0" xmlns:office="urn:oasis:names:tc:opendocument:xmlns:office:1.0" xmlns:xlink="http://www.w3.org/1999/xlink" xmlns:ooo="http://openoffice.org/2004/office" office:version="1.2">
   <office:settings>
     <config:config-item-set config:name="ooo:view-settings">
-      <config:config-item config:name="ViewAreaTop" config:type="long">47747</config:config-item>
-      <config:config-item config:name="ViewAreaLeft" config:type="long">439</config:config-item>
+      <config:config-item config:name="ViewAreaTop" config:type="long">47757</config:config-item>
+      <config:config-item config:name="ViewAreaLeft" config:type="long">0</config:config-item>
       <config:config-item config:name="ViewAreaWidth" config:type="long">21565</config:config-item>
       <config:config-item config:name="ViewAreaHeight" config:type="long">8403</config:config-item>
       <config:config-item config:name="ShowRedlineChanges" config:type="boolean">true</config:config-item>
@@ -397,12 +375,12 @@
       <config:config-item-map-indexed config:name="Views">
         <config:config-item-map-entry>
           <config:config-item config:name="ViewId" config:type="string">view2</config:config-item>
-          <config:config-item config:name="ViewLeft" config:type="long">16974</config:config-item>
-          <config:config-item config:name="ViewTop" config:type="long">48038</config:config-item>
-          <config:config-item config:name="VisibleLeft" config:type="long">439</config:config-item>
-          <config:config-item config:name="VisibleTop" config:type="long">47747</config:config-item>
-          <config:config-item config:name="VisibleRight" config:type="long">22003</config:config-item>
-          <config:config-item config:name="VisibleBottom" config:type="long">56148</config:config-item>
+          <config:config-item config:name="ViewLeft" config:type="long">3771</config:config-item>
+          <config:config-item config:name="ViewTop" config:type="long">53150</config:config-item>
+          <config:config-item config:name="VisibleLeft" config:type="long">0</config:config-item>
+          <config:config-item config:name="VisibleTop" config:type="long">47757</config:config-item>
+          <config:config-item config:name="VisibleRight" config:type="long">21564</config:config-item>
+          <config:config-item config:name="VisibleBottom" config:type="long">56159</config:config-item>
           <config:config-item config:name="ZoomType" config:type="short">0</config:config-item>
           <config:config-item config:name="ViewLayoutColumns" config:type="short">1</config:config-item>
           <config:config-item config:name="ViewLayoutBookMode" config:type="boolean">false</config:config-item>
@@ -491,7 +469,7 @@
       <config:config-item config:name="EmbedAsianScriptFonts" config:type="boolean">true</config:config-item>
       <config:config-item config:name="TabAtLeftIndentForParagraphsInList" config:type="boolean">true</config:config-item>
       <config:config-item config:name="PrintRightPages" config:type="boolean">true</config:config-item>
-      <config:config-item config:name="Rsid" config:type="int">774740</config:config-item>
+      <config:config-item config:name="Rsid" config:type="int">862991</config:config-item>
       <config:config-item config:name="MathBaselineAlignment" config:type="boolean">true</config:config-item>
       <config:config-item config:name="MsWordCompTrailingBlanks" config:type="boolean">true</config:config-item>
       <config:config-item config:name="InvertBorderSpacing" config:type="boolean">true</config:config-item>
@@ -529,13 +507,13 @@
   <office:styles>
     <style:default-style style:family="graphic">
       <style:graphic-properties svg:stroke-color="#3465a4" draw:fill-color="#729fcf" fo:wrap-option="no-wrap" draw:shadow-offset-x="0.3cm" draw:shadow-offset-y="0.3cm" draw:start-line-spacing-horizontal="0.283cm" draw:start-line-spacing-vertical="0.283cm" draw:end-line-spacing-horizontal="0.283cm" draw:end-line-spacing-vertical="0.283cm" style:flow-with-text="false"/>
-      <style:paragraph-properties style:text-autospace="ideograph-alpha" style:line-break="strict" style:font-independent-line-spacing="false">
+      <style:paragraph-properties style:text-autospace="ideograph-alpha" style:line-break="strict" style:writing-mode="lr-tb" style:font-independent-line-spacing="false">
         <style:tab-stops/>
       </style:paragraph-properties>
       <style:text-properties style:use-window-font-color="true" style:font-name="Liberation Serif" fo:font-size="12pt" fo:language="pt" fo:country="BR" style:letter-kerning="true" style:font-name-asian="Noto Serif CJK SC" style:font-size-asian="10pt" style:language-asian="zh" style:country-asian="CN" style:font-name-complex="Lohit Devanagari" style:font-size-complex="12pt" style:language-complex="hi" style:country-complex="IN"/>
     </style:default-style>
     <style:default-style style:family="paragraph">
-      <style:paragraph-properties fo:hyphenation-ladder-count="no-limit" style:text-autospace="ideograph-alpha" style:punctuation-wrap="hanging" style:line-break="strict" style:tab-stop-distance="1.251cm" style:writing-mode="page"/>
+      <style:paragraph-properties fo:hyphenation-ladder-count="no-limit" style:text-autospace="ideograph-alpha" style:punctuation-wrap="hanging" style:line-break="strict" style:tab-stop-distance="1.251cm" style:writing-mode="lr-tb"/>
       <style:text-properties style:use-window-font-color="true" style:font-name="Liberation Serif" fo:font-size="12pt" fo:language="pt" fo:country="BR" style:letter-kerning="true" style:font-name-asian="Noto Serif CJK SC" style:font-size-asian="10pt" style:language-asian="zh" style:country-asian="CN" style:font-name-complex="Lohit Devanagari" style:font-size-complex="12pt" style:language-complex="hi" style:country-complex="IN" fo:hyphenate="false" fo:hyphenation-remain-char-count="2" fo:hyphenation-push-char-count="2" loext:hyphenation-no-caps="false"/>
     </style:default-style>
     <style:default-style style:family="table">

</xml_diff>